<commit_message>
Updated LipSync Mouse and Gaming. Tested and Ready.
</commit_message>
<xml_diff>
--- a/Arduino/LipSync_Firmware/LipSync_Command_List.docx
+++ b/Arduino/LipSync_Firmware/LipSync_Command_List.docx
@@ -2,6 +2,34 @@
 <file path=word/document.xml><?xml version="1.0" encoding="utf-8"?>
 <w:document xmlns:wpc="http://schemas.microsoft.com/office/word/2010/wordprocessingCanvas" xmlns:cx="http://schemas.microsoft.com/office/drawing/2014/chartex" xmlns:cx1="http://schemas.microsoft.com/office/drawing/2015/9/8/chartex" xmlns:cx2="http://schemas.microsoft.com/office/drawing/2015/10/21/chartex" xmlns:cx3="http://schemas.microsoft.com/office/drawing/2016/5/9/chartex" xmlns:cx4="http://schemas.microsoft.com/office/drawing/2016/5/10/chartex" xmlns:cx5="http://schemas.microsoft.com/office/drawing/2016/5/11/chartex" xmlns:cx6="http://schemas.microsoft.com/office/drawing/2016/5/12/chartex" xmlns:cx7="http://schemas.microsoft.com/office/drawing/2016/5/13/chartex" xmlns:cx8="http://schemas.microsoft.com/office/drawing/2016/5/14/chartex" xmlns:mc="http://schemas.openxmlformats.org/markup-compatibility/2006" xmlns:aink="http://schemas.microsoft.com/office/drawing/2016/ink" xmlns:am3d="http://schemas.microsoft.com/office/drawing/2017/model3d" xmlns:o="urn:schemas-microsoft-com:office:office" xmlns:r="http://schemas.openxmlformats.org/officeDocument/2006/relationships" xmlns:m="http://schemas.openxmlformats.org/officeDocument/2006/math" xmlns:v="urn:schemas-microsoft-com:vml" xmlns:wp14="http://schemas.microsoft.com/office/word/2010/wordprocessingDrawing" xmlns:wp="http://schemas.openxmlformats.org/drawingml/2006/wordprocessingDrawing" xmlns:w10="urn:schemas-microsoft-com:office:word" xmlns:w="http://schemas.openxmlformats.org/wordprocessingml/2006/main" xmlns:w14="http://schemas.microsoft.com/office/word/2010/wordml" xmlns:w15="http://schemas.microsoft.com/office/word/2012/wordml" xmlns:w16cex="http://schemas.microsoft.com/office/word/2018/wordml/cex" xmlns:w16cid="http://schemas.microsoft.com/office/word/2016/wordml/cid" xmlns:w16="http://schemas.microsoft.com/office/word/2018/wordml" xmlns:w16se="http://schemas.microsoft.com/office/word/2015/wordml/symex" xmlns:wpg="http://schemas.microsoft.com/office/word/2010/wordprocessingGroup" xmlns:wpi="http://schemas.microsoft.com/office/word/2010/wordprocessingInk" xmlns:wne="http://schemas.microsoft.com/office/word/2006/wordml" xmlns:wps="http://schemas.microsoft.com/office/word/2010/wordprocessingShape" mc:Ignorable="w14 w15 w16se w16cid w16 w16cex wp14">
   <w:body>
+    <w:p>
+      <w:pPr>
+        <w:pStyle w:val="Heading2"/>
+        <w:rPr>
+          <w:b/>
+          <w:bCs/>
+          <w:color w:val="FF0000"/>
+        </w:rPr>
+      </w:pPr>
+      <w:proofErr w:type="spellStart"/>
+      <w:r>
+        <w:rPr>
+          <w:b/>
+          <w:bCs/>
+          <w:color w:val="FF0000"/>
+        </w:rPr>
+        <w:t>LipSync</w:t>
+      </w:r>
+      <w:proofErr w:type="spellEnd"/>
+      <w:r>
+        <w:rPr>
+          <w:b/>
+          <w:bCs/>
+          <w:color w:val="FF0000"/>
+        </w:rPr>
+        <w:t xml:space="preserve"> Mouse Command List</w:t>
+      </w:r>
+    </w:p>
     <w:p/>
     <w:tbl>
       <w:tblPr>
@@ -2378,7 +2406,15 @@
                 <w:sz w:val="18"/>
                 <w:szCs w:val="18"/>
               </w:rPr>
-              <w:t>Perform joystick initialization using command (</w:t>
+              <w:t xml:space="preserve">Perform joystick initialization using command </w:t>
+            </w:r>
+            <w:r>
+              <w:rPr>
+                <w:sz w:val="18"/>
+                <w:szCs w:val="18"/>
+              </w:rPr>
+              <w:lastRenderedPageBreak/>
+              <w:t>(</w:t>
             </w:r>
             <w:proofErr w:type="spellStart"/>
             <w:r>
@@ -4066,6 +4102,605 @@
                 <w:szCs w:val="18"/>
               </w:rPr>
               <w:t>Perform factory reset</w:t>
+            </w:r>
+          </w:p>
+        </w:tc>
+      </w:tr>
+    </w:tbl>
+    <w:p/>
+    <w:p/>
+    <w:p/>
+    <w:p/>
+    <w:p/>
+    <w:p>
+      <w:pPr>
+        <w:pStyle w:val="Heading2"/>
+        <w:rPr>
+          <w:b/>
+          <w:bCs/>
+          <w:color w:val="FF0000"/>
+        </w:rPr>
+      </w:pPr>
+      <w:r>
+        <w:rPr>
+          <w:b/>
+          <w:bCs/>
+          <w:color w:val="FF0000"/>
+        </w:rPr>
+        <w:lastRenderedPageBreak/>
+        <w:t xml:space="preserve">Action </w:t>
+      </w:r>
+      <w:r>
+        <w:rPr>
+          <w:b/>
+          <w:bCs/>
+          <w:color w:val="FF0000"/>
+        </w:rPr>
+        <w:t>Mapping Options</w:t>
+      </w:r>
+    </w:p>
+    <w:tbl>
+      <w:tblPr>
+        <w:tblStyle w:val="GridTable4-Accent5"/>
+        <w:tblW w:w="0" w:type="auto"/>
+        <w:tblInd w:w="3190" w:type="dxa"/>
+        <w:tblLook w:val="04A0" w:firstRow="1" w:lastRow="0" w:firstColumn="1" w:lastColumn="0" w:noHBand="0" w:noVBand="1"/>
+      </w:tblPr>
+      <w:tblGrid>
+        <w:gridCol w:w="1129"/>
+        <w:gridCol w:w="1843"/>
+      </w:tblGrid>
+      <w:tr>
+        <w:trPr>
+          <w:cnfStyle w:val="100000000000" w:firstRow="1" w:lastRow="0" w:firstColumn="0" w:lastColumn="0" w:oddVBand="0" w:evenVBand="0" w:oddHBand="0" w:evenHBand="0" w:firstRowFirstColumn="0" w:firstRowLastColumn="0" w:lastRowFirstColumn="0" w:lastRowLastColumn="0"/>
+        </w:trPr>
+        <w:tc>
+          <w:tcPr>
+            <w:cnfStyle w:val="001000000000" w:firstRow="0" w:lastRow="0" w:firstColumn="1" w:lastColumn="0" w:oddVBand="0" w:evenVBand="0" w:oddHBand="0" w:evenHBand="0" w:firstRowFirstColumn="0" w:firstRowLastColumn="0" w:lastRowFirstColumn="0" w:lastRowLastColumn="0"/>
+            <w:tcW w:w="1129" w:type="dxa"/>
+          </w:tcPr>
+          <w:p>
+            <w:pPr>
+              <w:jc w:val="center"/>
+            </w:pPr>
+            <w:r>
+              <w:t>Action Number</w:t>
+            </w:r>
+          </w:p>
+        </w:tc>
+        <w:tc>
+          <w:tcPr>
+            <w:tcW w:w="1843" w:type="dxa"/>
+          </w:tcPr>
+          <w:p>
+            <w:pPr>
+              <w:jc w:val="center"/>
+              <w:cnfStyle w:val="100000000000" w:firstRow="1" w:lastRow="0" w:firstColumn="0" w:lastColumn="0" w:oddVBand="0" w:evenVBand="0" w:oddHBand="0" w:evenHBand="0" w:firstRowFirstColumn="0" w:firstRowLastColumn="0" w:lastRowFirstColumn="0" w:lastRowLastColumn="0"/>
+            </w:pPr>
+            <w:r>
+              <w:t>Action</w:t>
+            </w:r>
+          </w:p>
+        </w:tc>
+      </w:tr>
+      <w:tr>
+        <w:trPr>
+          <w:cnfStyle w:val="000000100000" w:firstRow="0" w:lastRow="0" w:firstColumn="0" w:lastColumn="0" w:oddVBand="0" w:evenVBand="0" w:oddHBand="1" w:evenHBand="0" w:firstRowFirstColumn="0" w:firstRowLastColumn="0" w:lastRowFirstColumn="0" w:lastRowLastColumn="0"/>
+        </w:trPr>
+        <w:tc>
+          <w:tcPr>
+            <w:cnfStyle w:val="001000000000" w:firstRow="0" w:lastRow="0" w:firstColumn="1" w:lastColumn="0" w:oddVBand="0" w:evenVBand="0" w:oddHBand="0" w:evenHBand="0" w:firstRowFirstColumn="0" w:firstRowLastColumn="0" w:lastRowFirstColumn="0" w:lastRowLastColumn="0"/>
+            <w:tcW w:w="1129" w:type="dxa"/>
+          </w:tcPr>
+          <w:p>
+            <w:pPr>
+              <w:jc w:val="center"/>
+            </w:pPr>
+            <w:r>
+              <w:t>0</w:t>
+            </w:r>
+          </w:p>
+        </w:tc>
+        <w:tc>
+          <w:tcPr>
+            <w:tcW w:w="1843" w:type="dxa"/>
+          </w:tcPr>
+          <w:p>
+            <w:pPr>
+              <w:jc w:val="center"/>
+              <w:cnfStyle w:val="000000100000" w:firstRow="0" w:lastRow="0" w:firstColumn="0" w:lastColumn="0" w:oddVBand="0" w:evenVBand="0" w:oddHBand="1" w:evenHBand="0" w:firstRowFirstColumn="0" w:firstRowLastColumn="0" w:lastRowFirstColumn="0" w:lastRowLastColumn="0"/>
+            </w:pPr>
+            <w:r>
+              <w:t>Left Click</w:t>
+            </w:r>
+          </w:p>
+        </w:tc>
+      </w:tr>
+      <w:tr>
+        <w:tc>
+          <w:tcPr>
+            <w:cnfStyle w:val="001000000000" w:firstRow="0" w:lastRow="0" w:firstColumn="1" w:lastColumn="0" w:oddVBand="0" w:evenVBand="0" w:oddHBand="0" w:evenHBand="0" w:firstRowFirstColumn="0" w:firstRowLastColumn="0" w:lastRowFirstColumn="0" w:lastRowLastColumn="0"/>
+            <w:tcW w:w="1129" w:type="dxa"/>
+          </w:tcPr>
+          <w:p>
+            <w:pPr>
+              <w:jc w:val="center"/>
+            </w:pPr>
+            <w:r>
+              <w:t>1</w:t>
+            </w:r>
+          </w:p>
+        </w:tc>
+        <w:tc>
+          <w:tcPr>
+            <w:tcW w:w="1843" w:type="dxa"/>
+          </w:tcPr>
+          <w:p>
+            <w:pPr>
+              <w:jc w:val="center"/>
+              <w:cnfStyle w:val="000000000000" w:firstRow="0" w:lastRow="0" w:firstColumn="0" w:lastColumn="0" w:oddVBand="0" w:evenVBand="0" w:oddHBand="0" w:evenHBand="0" w:firstRowFirstColumn="0" w:firstRowLastColumn="0" w:lastRowFirstColumn="0" w:lastRowLastColumn="0"/>
+            </w:pPr>
+            <w:r>
+              <w:t>Right Click</w:t>
+            </w:r>
+          </w:p>
+        </w:tc>
+      </w:tr>
+      <w:tr>
+        <w:trPr>
+          <w:cnfStyle w:val="000000100000" w:firstRow="0" w:lastRow="0" w:firstColumn="0" w:lastColumn="0" w:oddVBand="0" w:evenVBand="0" w:oddHBand="1" w:evenHBand="0" w:firstRowFirstColumn="0" w:firstRowLastColumn="0" w:lastRowFirstColumn="0" w:lastRowLastColumn="0"/>
+        </w:trPr>
+        <w:tc>
+          <w:tcPr>
+            <w:cnfStyle w:val="001000000000" w:firstRow="0" w:lastRow="0" w:firstColumn="1" w:lastColumn="0" w:oddVBand="0" w:evenVBand="0" w:oddHBand="0" w:evenHBand="0" w:firstRowFirstColumn="0" w:firstRowLastColumn="0" w:lastRowFirstColumn="0" w:lastRowLastColumn="0"/>
+            <w:tcW w:w="1129" w:type="dxa"/>
+          </w:tcPr>
+          <w:p>
+            <w:pPr>
+              <w:jc w:val="center"/>
+            </w:pPr>
+            <w:r>
+              <w:t>2</w:t>
+            </w:r>
+          </w:p>
+        </w:tc>
+        <w:tc>
+          <w:tcPr>
+            <w:tcW w:w="1843" w:type="dxa"/>
+          </w:tcPr>
+          <w:p>
+            <w:pPr>
+              <w:jc w:val="center"/>
+              <w:cnfStyle w:val="000000100000" w:firstRow="0" w:lastRow="0" w:firstColumn="0" w:lastColumn="0" w:oddVBand="0" w:evenVBand="0" w:oddHBand="1" w:evenHBand="0" w:firstRowFirstColumn="0" w:firstRowLastColumn="0" w:lastRowFirstColumn="0" w:lastRowLastColumn="0"/>
+            </w:pPr>
+            <w:r>
+              <w:t>Drag</w:t>
+            </w:r>
+          </w:p>
+        </w:tc>
+      </w:tr>
+      <w:tr>
+        <w:tc>
+          <w:tcPr>
+            <w:cnfStyle w:val="001000000000" w:firstRow="0" w:lastRow="0" w:firstColumn="1" w:lastColumn="0" w:oddVBand="0" w:evenVBand="0" w:oddHBand="0" w:evenHBand="0" w:firstRowFirstColumn="0" w:firstRowLastColumn="0" w:lastRowFirstColumn="0" w:lastRowLastColumn="0"/>
+            <w:tcW w:w="1129" w:type="dxa"/>
+          </w:tcPr>
+          <w:p>
+            <w:pPr>
+              <w:jc w:val="center"/>
+            </w:pPr>
+            <w:r>
+              <w:t>3</w:t>
+            </w:r>
+          </w:p>
+        </w:tc>
+        <w:tc>
+          <w:tcPr>
+            <w:tcW w:w="1843" w:type="dxa"/>
+          </w:tcPr>
+          <w:p>
+            <w:pPr>
+              <w:jc w:val="center"/>
+              <w:cnfStyle w:val="000000000000" w:firstRow="0" w:lastRow="0" w:firstColumn="0" w:lastColumn="0" w:oddVBand="0" w:evenVBand="0" w:oddHBand="0" w:evenHBand="0" w:firstRowFirstColumn="0" w:firstRowLastColumn="0" w:lastRowFirstColumn="0" w:lastRowLastColumn="0"/>
+            </w:pPr>
+            <w:r>
+              <w:t>Scroll</w:t>
+            </w:r>
+          </w:p>
+        </w:tc>
+      </w:tr>
+      <w:tr>
+        <w:trPr>
+          <w:cnfStyle w:val="000000100000" w:firstRow="0" w:lastRow="0" w:firstColumn="0" w:lastColumn="0" w:oddVBand="0" w:evenVBand="0" w:oddHBand="1" w:evenHBand="0" w:firstRowFirstColumn="0" w:firstRowLastColumn="0" w:lastRowFirstColumn="0" w:lastRowLastColumn="0"/>
+        </w:trPr>
+        <w:tc>
+          <w:tcPr>
+            <w:cnfStyle w:val="001000000000" w:firstRow="0" w:lastRow="0" w:firstColumn="1" w:lastColumn="0" w:oddVBand="0" w:evenVBand="0" w:oddHBand="0" w:evenHBand="0" w:firstRowFirstColumn="0" w:firstRowLastColumn="0" w:lastRowFirstColumn="0" w:lastRowLastColumn="0"/>
+            <w:tcW w:w="1129" w:type="dxa"/>
+          </w:tcPr>
+          <w:p>
+            <w:pPr>
+              <w:jc w:val="center"/>
+            </w:pPr>
+            <w:r>
+              <w:t>4</w:t>
+            </w:r>
+          </w:p>
+        </w:tc>
+        <w:tc>
+          <w:tcPr>
+            <w:tcW w:w="1843" w:type="dxa"/>
+          </w:tcPr>
+          <w:p>
+            <w:pPr>
+              <w:jc w:val="center"/>
+              <w:cnfStyle w:val="000000100000" w:firstRow="0" w:lastRow="0" w:firstColumn="0" w:lastColumn="0" w:oddVBand="0" w:evenVBand="0" w:oddHBand="1" w:evenHBand="0" w:firstRowFirstColumn="0" w:firstRowLastColumn="0" w:lastRowFirstColumn="0" w:lastRowLastColumn="0"/>
+            </w:pPr>
+            <w:r>
+              <w:t>M</w:t>
+            </w:r>
+            <w:r>
+              <w:t xml:space="preserve">iddle </w:t>
+            </w:r>
+            <w:r>
+              <w:t>C</w:t>
+            </w:r>
+            <w:r>
+              <w:t>lick</w:t>
+            </w:r>
+          </w:p>
+        </w:tc>
+      </w:tr>
+      <w:tr>
+        <w:tc>
+          <w:tcPr>
+            <w:cnfStyle w:val="001000000000" w:firstRow="0" w:lastRow="0" w:firstColumn="1" w:lastColumn="0" w:oddVBand="0" w:evenVBand="0" w:oddHBand="0" w:evenHBand="0" w:firstRowFirstColumn="0" w:firstRowLastColumn="0" w:lastRowFirstColumn="0" w:lastRowLastColumn="0"/>
+            <w:tcW w:w="1129" w:type="dxa"/>
+          </w:tcPr>
+          <w:p>
+            <w:pPr>
+              <w:jc w:val="center"/>
+            </w:pPr>
+            <w:r>
+              <w:t>5</w:t>
+            </w:r>
+          </w:p>
+        </w:tc>
+        <w:tc>
+          <w:tcPr>
+            <w:tcW w:w="1843" w:type="dxa"/>
+          </w:tcPr>
+          <w:p>
+            <w:pPr>
+              <w:jc w:val="center"/>
+              <w:cnfStyle w:val="000000000000" w:firstRow="0" w:lastRow="0" w:firstColumn="0" w:lastColumn="0" w:oddVBand="0" w:evenVBand="0" w:oddHBand="0" w:evenHBand="0" w:firstRowFirstColumn="0" w:firstRowLastColumn="0" w:lastRowFirstColumn="0" w:lastRowLastColumn="0"/>
+            </w:pPr>
+            <w:r>
+              <w:t>Initialization</w:t>
+            </w:r>
+          </w:p>
+        </w:tc>
+      </w:tr>
+      <w:tr>
+        <w:trPr>
+          <w:cnfStyle w:val="000000100000" w:firstRow="0" w:lastRow="0" w:firstColumn="0" w:lastColumn="0" w:oddVBand="0" w:evenVBand="0" w:oddHBand="1" w:evenHBand="0" w:firstRowFirstColumn="0" w:firstRowLastColumn="0" w:lastRowFirstColumn="0" w:lastRowLastColumn="0"/>
+        </w:trPr>
+        <w:tc>
+          <w:tcPr>
+            <w:cnfStyle w:val="001000000000" w:firstRow="0" w:lastRow="0" w:firstColumn="1" w:lastColumn="0" w:oddVBand="0" w:evenVBand="0" w:oddHBand="0" w:evenHBand="0" w:firstRowFirstColumn="0" w:firstRowLastColumn="0" w:lastRowFirstColumn="0" w:lastRowLastColumn="0"/>
+            <w:tcW w:w="1129" w:type="dxa"/>
+          </w:tcPr>
+          <w:p>
+            <w:pPr>
+              <w:jc w:val="center"/>
+            </w:pPr>
+            <w:r>
+              <w:t>6</w:t>
+            </w:r>
+          </w:p>
+        </w:tc>
+        <w:tc>
+          <w:tcPr>
+            <w:tcW w:w="1843" w:type="dxa"/>
+          </w:tcPr>
+          <w:p>
+            <w:pPr>
+              <w:jc w:val="center"/>
+              <w:cnfStyle w:val="000000100000" w:firstRow="0" w:lastRow="0" w:firstColumn="0" w:lastColumn="0" w:oddVBand="0" w:evenVBand="0" w:oddHBand="1" w:evenHBand="0" w:firstRowFirstColumn="0" w:firstRowLastColumn="0" w:lastRowFirstColumn="0" w:lastRowLastColumn="0"/>
+            </w:pPr>
+            <w:r>
+              <w:t>Calibration</w:t>
+            </w:r>
+          </w:p>
+        </w:tc>
+      </w:tr>
+    </w:tbl>
+    <w:p/>
+    <w:p>
+      <w:pPr>
+        <w:pStyle w:val="Heading2"/>
+        <w:rPr>
+          <w:b/>
+          <w:bCs/>
+          <w:color w:val="FF0000"/>
+        </w:rPr>
+      </w:pPr>
+      <w:r>
+        <w:rPr>
+          <w:b/>
+          <w:bCs/>
+          <w:color w:val="FF0000"/>
+        </w:rPr>
+        <w:t xml:space="preserve">Default Action Mapping </w:t>
+      </w:r>
+    </w:p>
+    <w:tbl>
+      <w:tblPr>
+        <w:tblStyle w:val="GridTable4-Accent5"/>
+        <w:tblW w:w="0" w:type="auto"/>
+        <w:tblInd w:w="2689" w:type="dxa"/>
+        <w:tblLook w:val="04A0" w:firstRow="1" w:lastRow="0" w:firstColumn="1" w:lastColumn="0" w:noHBand="0" w:noVBand="1"/>
+      </w:tblPr>
+      <w:tblGrid>
+        <w:gridCol w:w="1630"/>
+        <w:gridCol w:w="2622"/>
+      </w:tblGrid>
+      <w:tr>
+        <w:trPr>
+          <w:cnfStyle w:val="100000000000" w:firstRow="1" w:lastRow="0" w:firstColumn="0" w:lastColumn="0" w:oddVBand="0" w:evenVBand="0" w:oddHBand="0" w:evenHBand="0" w:firstRowFirstColumn="0" w:firstRowLastColumn="0" w:lastRowFirstColumn="0" w:lastRowLastColumn="0"/>
+        </w:trPr>
+        <w:tc>
+          <w:tcPr>
+            <w:cnfStyle w:val="001000000000" w:firstRow="0" w:lastRow="0" w:firstColumn="1" w:lastColumn="0" w:oddVBand="0" w:evenVBand="0" w:oddHBand="0" w:evenHBand="0" w:firstRowFirstColumn="0" w:firstRowLastColumn="0" w:lastRowFirstColumn="0" w:lastRowLastColumn="0"/>
+            <w:tcW w:w="1630" w:type="dxa"/>
+          </w:tcPr>
+          <w:p>
+            <w:pPr>
+              <w:jc w:val="center"/>
+            </w:pPr>
+            <w:r>
+              <w:t xml:space="preserve">Physical </w:t>
+            </w:r>
+            <w:r>
+              <w:t xml:space="preserve">Action </w:t>
+            </w:r>
+          </w:p>
+        </w:tc>
+        <w:tc>
+          <w:tcPr>
+            <w:tcW w:w="2622" w:type="dxa"/>
+          </w:tcPr>
+          <w:p>
+            <w:pPr>
+              <w:jc w:val="center"/>
+              <w:cnfStyle w:val="100000000000" w:firstRow="1" w:lastRow="0" w:firstColumn="0" w:lastColumn="0" w:oddVBand="0" w:evenVBand="0" w:oddHBand="0" w:evenHBand="0" w:firstRowFirstColumn="0" w:firstRowLastColumn="0" w:lastRowFirstColumn="0" w:lastRowLastColumn="0"/>
+            </w:pPr>
+            <w:proofErr w:type="spellStart"/>
+            <w:r>
+              <w:t>LipSync</w:t>
+            </w:r>
+            <w:proofErr w:type="spellEnd"/>
+            <w:r>
+              <w:t xml:space="preserve"> Mouse </w:t>
+            </w:r>
+            <w:r>
+              <w:t>Action</w:t>
+            </w:r>
+          </w:p>
+        </w:tc>
+      </w:tr>
+      <w:tr>
+        <w:trPr>
+          <w:cnfStyle w:val="000000100000" w:firstRow="0" w:lastRow="0" w:firstColumn="0" w:lastColumn="0" w:oddVBand="0" w:evenVBand="0" w:oddHBand="1" w:evenHBand="0" w:firstRowFirstColumn="0" w:firstRowLastColumn="0" w:lastRowFirstColumn="0" w:lastRowLastColumn="0"/>
+        </w:trPr>
+        <w:tc>
+          <w:tcPr>
+            <w:cnfStyle w:val="001000000000" w:firstRow="0" w:lastRow="0" w:firstColumn="1" w:lastColumn="0" w:oddVBand="0" w:evenVBand="0" w:oddHBand="0" w:evenHBand="0" w:firstRowFirstColumn="0" w:firstRowLastColumn="0" w:lastRowFirstColumn="0" w:lastRowLastColumn="0"/>
+            <w:tcW w:w="1630" w:type="dxa"/>
+          </w:tcPr>
+          <w:p>
+            <w:pPr>
+              <w:jc w:val="center"/>
+            </w:pPr>
+            <w:r>
+              <w:t>Short Puff</w:t>
+            </w:r>
+          </w:p>
+        </w:tc>
+        <w:tc>
+          <w:tcPr>
+            <w:tcW w:w="2622" w:type="dxa"/>
+          </w:tcPr>
+          <w:p>
+            <w:pPr>
+              <w:jc w:val="center"/>
+              <w:cnfStyle w:val="000000100000" w:firstRow="0" w:lastRow="0" w:firstColumn="0" w:lastColumn="0" w:oddVBand="0" w:evenVBand="0" w:oddHBand="1" w:evenHBand="0" w:firstRowFirstColumn="0" w:firstRowLastColumn="0" w:lastRowFirstColumn="0" w:lastRowLastColumn="0"/>
+            </w:pPr>
+            <w:r>
+              <w:t xml:space="preserve">0 : </w:t>
+            </w:r>
+            <w:r>
+              <w:t>Left Click</w:t>
+            </w:r>
+          </w:p>
+        </w:tc>
+      </w:tr>
+      <w:tr>
+        <w:tc>
+          <w:tcPr>
+            <w:cnfStyle w:val="001000000000" w:firstRow="0" w:lastRow="0" w:firstColumn="1" w:lastColumn="0" w:oddVBand="0" w:evenVBand="0" w:oddHBand="0" w:evenHBand="0" w:firstRowFirstColumn="0" w:firstRowLastColumn="0" w:lastRowFirstColumn="0" w:lastRowLastColumn="0"/>
+            <w:tcW w:w="1630" w:type="dxa"/>
+          </w:tcPr>
+          <w:p>
+            <w:pPr>
+              <w:jc w:val="center"/>
+            </w:pPr>
+            <w:r>
+              <w:t>Short Sip</w:t>
+            </w:r>
+          </w:p>
+        </w:tc>
+        <w:tc>
+          <w:tcPr>
+            <w:tcW w:w="2622" w:type="dxa"/>
+          </w:tcPr>
+          <w:p>
+            <w:pPr>
+              <w:jc w:val="center"/>
+              <w:cnfStyle w:val="000000000000" w:firstRow="0" w:lastRow="0" w:firstColumn="0" w:lastColumn="0" w:oddVBand="0" w:evenVBand="0" w:oddHBand="0" w:evenHBand="0" w:firstRowFirstColumn="0" w:firstRowLastColumn="0" w:lastRowFirstColumn="0" w:lastRowLastColumn="0"/>
+            </w:pPr>
+            <w:r>
+              <w:t xml:space="preserve">1 : </w:t>
+            </w:r>
+            <w:r>
+              <w:t>Right Click</w:t>
+            </w:r>
+          </w:p>
+        </w:tc>
+      </w:tr>
+      <w:tr>
+        <w:trPr>
+          <w:cnfStyle w:val="000000100000" w:firstRow="0" w:lastRow="0" w:firstColumn="0" w:lastColumn="0" w:oddVBand="0" w:evenVBand="0" w:oddHBand="1" w:evenHBand="0" w:firstRowFirstColumn="0" w:firstRowLastColumn="0" w:lastRowFirstColumn="0" w:lastRowLastColumn="0"/>
+        </w:trPr>
+        <w:tc>
+          <w:tcPr>
+            <w:cnfStyle w:val="001000000000" w:firstRow="0" w:lastRow="0" w:firstColumn="1" w:lastColumn="0" w:oddVBand="0" w:evenVBand="0" w:oddHBand="0" w:evenHBand="0" w:firstRowFirstColumn="0" w:firstRowLastColumn="0" w:lastRowFirstColumn="0" w:lastRowLastColumn="0"/>
+            <w:tcW w:w="1630" w:type="dxa"/>
+          </w:tcPr>
+          <w:p>
+            <w:pPr>
+              <w:jc w:val="center"/>
+            </w:pPr>
+            <w:r>
+              <w:t>Long Puff</w:t>
+            </w:r>
+          </w:p>
+        </w:tc>
+        <w:tc>
+          <w:tcPr>
+            <w:tcW w:w="2622" w:type="dxa"/>
+          </w:tcPr>
+          <w:p>
+            <w:pPr>
+              <w:jc w:val="center"/>
+              <w:cnfStyle w:val="000000100000" w:firstRow="0" w:lastRow="0" w:firstColumn="0" w:lastColumn="0" w:oddVBand="0" w:evenVBand="0" w:oddHBand="1" w:evenHBand="0" w:firstRowFirstColumn="0" w:firstRowLastColumn="0" w:lastRowFirstColumn="0" w:lastRowLastColumn="0"/>
+            </w:pPr>
+            <w:r>
+              <w:t xml:space="preserve">2: </w:t>
+            </w:r>
+            <w:r>
+              <w:t>Drag</w:t>
+            </w:r>
+          </w:p>
+        </w:tc>
+      </w:tr>
+      <w:tr>
+        <w:tc>
+          <w:tcPr>
+            <w:cnfStyle w:val="001000000000" w:firstRow="0" w:lastRow="0" w:firstColumn="1" w:lastColumn="0" w:oddVBand="0" w:evenVBand="0" w:oddHBand="0" w:evenHBand="0" w:firstRowFirstColumn="0" w:firstRowLastColumn="0" w:lastRowFirstColumn="0" w:lastRowLastColumn="0"/>
+            <w:tcW w:w="1630" w:type="dxa"/>
+          </w:tcPr>
+          <w:p>
+            <w:pPr>
+              <w:jc w:val="center"/>
+            </w:pPr>
+            <w:r>
+              <w:t>Long Sip</w:t>
+            </w:r>
+          </w:p>
+        </w:tc>
+        <w:tc>
+          <w:tcPr>
+            <w:tcW w:w="2622" w:type="dxa"/>
+          </w:tcPr>
+          <w:p>
+            <w:pPr>
+              <w:jc w:val="center"/>
+              <w:cnfStyle w:val="000000000000" w:firstRow="0" w:lastRow="0" w:firstColumn="0" w:lastColumn="0" w:oddVBand="0" w:evenVBand="0" w:oddHBand="0" w:evenHBand="0" w:firstRowFirstColumn="0" w:firstRowLastColumn="0" w:lastRowFirstColumn="0" w:lastRowLastColumn="0"/>
+            </w:pPr>
+            <w:r>
+              <w:t xml:space="preserve">3 : </w:t>
+            </w:r>
+            <w:r>
+              <w:t>Scroll</w:t>
+            </w:r>
+          </w:p>
+        </w:tc>
+      </w:tr>
+      <w:tr>
+        <w:trPr>
+          <w:cnfStyle w:val="000000100000" w:firstRow="0" w:lastRow="0" w:firstColumn="0" w:lastColumn="0" w:oddVBand="0" w:evenVBand="0" w:oddHBand="1" w:evenHBand="0" w:firstRowFirstColumn="0" w:firstRowLastColumn="0" w:lastRowFirstColumn="0" w:lastRowLastColumn="0"/>
+        </w:trPr>
+        <w:tc>
+          <w:tcPr>
+            <w:cnfStyle w:val="001000000000" w:firstRow="0" w:lastRow="0" w:firstColumn="1" w:lastColumn="0" w:oddVBand="0" w:evenVBand="0" w:oddHBand="0" w:evenHBand="0" w:firstRowFirstColumn="0" w:firstRowLastColumn="0" w:lastRowFirstColumn="0" w:lastRowLastColumn="0"/>
+            <w:tcW w:w="1630" w:type="dxa"/>
+          </w:tcPr>
+          <w:p>
+            <w:pPr>
+              <w:jc w:val="center"/>
+            </w:pPr>
+            <w:r>
+              <w:t>Very Long Puff</w:t>
+            </w:r>
+          </w:p>
+        </w:tc>
+        <w:tc>
+          <w:tcPr>
+            <w:tcW w:w="2622" w:type="dxa"/>
+          </w:tcPr>
+          <w:p>
+            <w:pPr>
+              <w:jc w:val="center"/>
+              <w:cnfStyle w:val="000000100000" w:firstRow="0" w:lastRow="0" w:firstColumn="0" w:lastColumn="0" w:oddVBand="0" w:evenVBand="0" w:oddHBand="1" w:evenHBand="0" w:firstRowFirstColumn="0" w:firstRowLastColumn="0" w:lastRowFirstColumn="0" w:lastRowLastColumn="0"/>
+            </w:pPr>
+            <w:r>
+              <w:t xml:space="preserve">5: </w:t>
+            </w:r>
+            <w:r>
+              <w:t>Initialization</w:t>
+            </w:r>
+          </w:p>
+        </w:tc>
+      </w:tr>
+      <w:tr>
+        <w:tc>
+          <w:tcPr>
+            <w:cnfStyle w:val="001000000000" w:firstRow="0" w:lastRow="0" w:firstColumn="1" w:lastColumn="0" w:oddVBand="0" w:evenVBand="0" w:oddHBand="0" w:evenHBand="0" w:firstRowFirstColumn="0" w:firstRowLastColumn="0" w:lastRowFirstColumn="0" w:lastRowLastColumn="0"/>
+            <w:tcW w:w="1630" w:type="dxa"/>
+          </w:tcPr>
+          <w:p>
+            <w:pPr>
+              <w:jc w:val="center"/>
+            </w:pPr>
+            <w:r>
+              <w:t>Very Long Sip</w:t>
+            </w:r>
+          </w:p>
+        </w:tc>
+        <w:tc>
+          <w:tcPr>
+            <w:tcW w:w="2622" w:type="dxa"/>
+          </w:tcPr>
+          <w:p>
+            <w:pPr>
+              <w:jc w:val="center"/>
+              <w:cnfStyle w:val="000000000000" w:firstRow="0" w:lastRow="0" w:firstColumn="0" w:lastColumn="0" w:oddVBand="0" w:evenVBand="0" w:oddHBand="0" w:evenHBand="0" w:firstRowFirstColumn="0" w:firstRowLastColumn="0" w:lastRowFirstColumn="0" w:lastRowLastColumn="0"/>
+            </w:pPr>
+            <w:r>
+              <w:t xml:space="preserve">4: </w:t>
+            </w:r>
+            <w:r>
+              <w:t>M</w:t>
+            </w:r>
+            <w:r>
+              <w:t xml:space="preserve">iddle </w:t>
+            </w:r>
+            <w:r>
+              <w:t>C</w:t>
+            </w:r>
+            <w:r>
+              <w:t>lick</w:t>
             </w:r>
           </w:p>
         </w:tc>
@@ -4695,6 +5330,28 @@
   <w:style w:type="paragraph" w:default="1" w:styleId="Normal">
     <w:name w:val="Normal"/>
     <w:qFormat/>
+  </w:style>
+  <w:style w:type="paragraph" w:styleId="Heading2">
+    <w:name w:val="heading 2"/>
+    <w:basedOn w:val="Normal"/>
+    <w:next w:val="Normal"/>
+    <w:link w:val="Heading2Char"/>
+    <w:uiPriority w:val="9"/>
+    <w:unhideWhenUsed/>
+    <w:qFormat/>
+    <w:rsid w:val="004179B2"/>
+    <w:pPr>
+      <w:keepNext/>
+      <w:keepLines/>
+      <w:spacing w:before="40" w:after="0"/>
+      <w:outlineLvl w:val="1"/>
+    </w:pPr>
+    <w:rPr>
+      <w:rFonts w:asciiTheme="majorHAnsi" w:eastAsiaTheme="majorEastAsia" w:hAnsiTheme="majorHAnsi" w:cstheme="majorBidi"/>
+      <w:color w:val="2F5496" w:themeColor="accent1" w:themeShade="BF"/>
+      <w:sz w:val="26"/>
+      <w:szCs w:val="26"/>
+    </w:rPr>
   </w:style>
   <w:style w:type="character" w:default="1" w:styleId="DefaultParagraphFont">
     <w:name w:val="Default Paragraph Font"/>
@@ -5384,6 +6041,19 @@
     <w:uiPriority w:val="99"/>
     <w:rsid w:val="009811DF"/>
   </w:style>
+  <w:style w:type="character" w:customStyle="1" w:styleId="Heading2Char">
+    <w:name w:val="Heading 2 Char"/>
+    <w:basedOn w:val="DefaultParagraphFont"/>
+    <w:link w:val="Heading2"/>
+    <w:uiPriority w:val="9"/>
+    <w:rsid w:val="004179B2"/>
+    <w:rPr>
+      <w:rFonts w:asciiTheme="majorHAnsi" w:eastAsiaTheme="majorEastAsia" w:hAnsiTheme="majorHAnsi" w:cstheme="majorBidi"/>
+      <w:color w:val="2F5496" w:themeColor="accent1" w:themeShade="BF"/>
+      <w:sz w:val="26"/>
+      <w:szCs w:val="26"/>
+    </w:rPr>
+  </w:style>
 </w:styles>
 </file>
 

</xml_diff>

<commit_message>
Updated firmware with drift fix code
</commit_message>
<xml_diff>
--- a/Arduino/LipSync_Firmware/LipSync_Command_List.docx
+++ b/Arduino/LipSync_Firmware/LipSync_Command_List.docx
@@ -3823,21 +3823,34 @@
             <w:cnfStyle w:val="001000000000" w:firstRow="0" w:lastRow="0" w:firstColumn="1" w:lastColumn="0" w:oddVBand="0" w:evenVBand="0" w:oddHBand="0" w:evenHBand="0" w:firstRowFirstColumn="0" w:firstRowLastColumn="0" w:lastRowFirstColumn="0" w:lastRowLastColumn="0"/>
             <w:tcW w:w="1160" w:type="dxa"/>
             <w:noWrap/>
-            <w:hideMark/>
-          </w:tcPr>
-          <w:p>
-            <w:pPr>
-              <w:rPr>
-                <w:sz w:val="18"/>
-                <w:szCs w:val="18"/>
-              </w:rPr>
-            </w:pPr>
-            <w:r>
-              <w:rPr>
-                <w:sz w:val="18"/>
-                <w:szCs w:val="18"/>
-              </w:rPr>
-              <w:t>MP,0:0</w:t>
+          </w:tcPr>
+          <w:p>
+            <w:pPr>
+              <w:rPr>
+                <w:sz w:val="18"/>
+                <w:szCs w:val="18"/>
+              </w:rPr>
+            </w:pPr>
+            <w:r>
+              <w:rPr>
+                <w:sz w:val="18"/>
+                <w:szCs w:val="18"/>
+              </w:rPr>
+              <w:t>C</w:t>
+            </w:r>
+            <w:r>
+              <w:rPr>
+                <w:sz w:val="18"/>
+                <w:szCs w:val="18"/>
+              </w:rPr>
+              <w:t>T</w:t>
+            </w:r>
+            <w:r>
+              <w:rPr>
+                <w:sz w:val="18"/>
+                <w:szCs w:val="18"/>
+              </w:rPr>
+              <w:t>,0:0</w:t>
             </w:r>
           </w:p>
         </w:tc>
@@ -3845,7 +3858,6 @@
           <w:tcPr>
             <w:tcW w:w="3990" w:type="dxa"/>
             <w:noWrap/>
-            <w:hideMark/>
           </w:tcPr>
           <w:p>
             <w:pPr>
@@ -3860,7 +3872,87 @@
                 <w:sz w:val="18"/>
                 <w:szCs w:val="18"/>
               </w:rPr>
-              <w:t>SUCCESS:MP,0:{NNNNNN}</w:t>
+              <w:t>SUCCESS:C</w:t>
+            </w:r>
+            <w:r>
+              <w:rPr>
+                <w:sz w:val="18"/>
+                <w:szCs w:val="18"/>
+              </w:rPr>
+              <w:t>T</w:t>
+            </w:r>
+            <w:r>
+              <w:rPr>
+                <w:sz w:val="18"/>
+                <w:szCs w:val="18"/>
+              </w:rPr>
+              <w:t>,</w:t>
+            </w:r>
+            <w:r>
+              <w:rPr>
+                <w:sz w:val="18"/>
+                <w:szCs w:val="18"/>
+              </w:rPr>
+              <w:t>0</w:t>
+            </w:r>
+            <w:r>
+              <w:rPr>
+                <w:sz w:val="18"/>
+                <w:szCs w:val="18"/>
+              </w:rPr>
+              <w:t>:5:{</w:t>
+            </w:r>
+            <w:r>
+              <w:t xml:space="preserve"> </w:t>
+            </w:r>
+            <w:proofErr w:type="spellStart"/>
+            <w:r>
+              <w:rPr>
+                <w:sz w:val="18"/>
+                <w:szCs w:val="18"/>
+              </w:rPr>
+              <w:t>changePercent</w:t>
+            </w:r>
+            <w:proofErr w:type="spellEnd"/>
+            <w:r>
+              <w:rPr>
+                <w:sz w:val="18"/>
+                <w:szCs w:val="18"/>
+              </w:rPr>
+              <w:t>,</w:t>
+            </w:r>
+            <w:r>
+              <w:t xml:space="preserve"> </w:t>
+            </w:r>
+            <w:proofErr w:type="spellStart"/>
+            <w:r>
+              <w:rPr>
+                <w:sz w:val="18"/>
+                <w:szCs w:val="18"/>
+              </w:rPr>
+              <w:t>changeTolerance</w:t>
+            </w:r>
+            <w:r>
+              <w:rPr>
+                <w:sz w:val="18"/>
+                <w:szCs w:val="18"/>
+              </w:rPr>
+              <w:t>,</w:t>
+            </w:r>
+            <w:r>
+              <w:rPr>
+                <w:sz w:val="18"/>
+                <w:szCs w:val="18"/>
+              </w:rPr>
+              <w:t>xHighMax,xLowMax,yHighMax,yLowMax</w:t>
+            </w:r>
+            <w:proofErr w:type="spellEnd"/>
+            <w:r>
+              <w:rPr>
+                <w:sz w:val="18"/>
+                <w:szCs w:val="18"/>
+              </w:rPr>
+              <w:t>}</w:t>
             </w:r>
           </w:p>
         </w:tc>
@@ -3868,7 +3960,6 @@
           <w:tcPr>
             <w:tcW w:w="1366" w:type="dxa"/>
             <w:noWrap/>
-            <w:hideMark/>
           </w:tcPr>
           <w:p>
             <w:pPr>
@@ -3890,8 +3981,6 @@
         <w:tc>
           <w:tcPr>
             <w:tcW w:w="2834" w:type="dxa"/>
-            <w:noWrap/>
-            <w:hideMark/>
           </w:tcPr>
           <w:p>
             <w:pPr>
@@ -3906,7 +3995,7 @@
                 <w:sz w:val="18"/>
                 <w:szCs w:val="18"/>
               </w:rPr>
-              <w:t>Get Button mapping ( Example: SUCCESS:MP,0:012345)</w:t>
+              <w:t xml:space="preserve">Get change tolerance value based on max value of FSRs and change tolerance percentage </w:t>
             </w:r>
           </w:p>
         </w:tc>
@@ -3935,7 +4024,7 @@
                 <w:sz w:val="18"/>
                 <w:szCs w:val="18"/>
               </w:rPr>
-              <w:t>MP,1:{NNNNNN}</w:t>
+              <w:t>MP,0:0</w:t>
             </w:r>
           </w:p>
         </w:tc>
@@ -3958,7 +4047,7 @@
                 <w:sz w:val="18"/>
                 <w:szCs w:val="18"/>
               </w:rPr>
-              <w:t>SUCCESS:MP,1:{NNNNNN}</w:t>
+              <w:t>SUCCESS:MP,0:{NNNNNN}</w:t>
             </w:r>
           </w:p>
         </w:tc>
@@ -4004,7 +4093,7 @@
                 <w:sz w:val="18"/>
                 <w:szCs w:val="18"/>
               </w:rPr>
-              <w:t>Set Button mapping ( Example: MP,1:012345)</w:t>
+              <w:t>Get Button mapping ( Example: SUCCESS:MP,0:012345)</w:t>
             </w:r>
           </w:p>
         </w:tc>
@@ -4032,6 +4121,104 @@
                 <w:sz w:val="18"/>
                 <w:szCs w:val="18"/>
               </w:rPr>
+              <w:t>MP,1:{NNNNNN}</w:t>
+            </w:r>
+          </w:p>
+        </w:tc>
+        <w:tc>
+          <w:tcPr>
+            <w:tcW w:w="3990" w:type="dxa"/>
+            <w:noWrap/>
+            <w:hideMark/>
+          </w:tcPr>
+          <w:p>
+            <w:pPr>
+              <w:cnfStyle w:val="000000000000" w:firstRow="0" w:lastRow="0" w:firstColumn="0" w:lastColumn="0" w:oddVBand="0" w:evenVBand="0" w:oddHBand="0" w:evenHBand="0" w:firstRowFirstColumn="0" w:firstRowLastColumn="0" w:lastRowFirstColumn="0" w:lastRowLastColumn="0"/>
+              <w:rPr>
+                <w:sz w:val="18"/>
+                <w:szCs w:val="18"/>
+              </w:rPr>
+            </w:pPr>
+            <w:r>
+              <w:rPr>
+                <w:sz w:val="18"/>
+                <w:szCs w:val="18"/>
+              </w:rPr>
+              <w:t>SUCCESS:MP,1:{NNNNNN}</w:t>
+            </w:r>
+          </w:p>
+        </w:tc>
+        <w:tc>
+          <w:tcPr>
+            <w:tcW w:w="1366" w:type="dxa"/>
+            <w:noWrap/>
+            <w:hideMark/>
+          </w:tcPr>
+          <w:p>
+            <w:pPr>
+              <w:cnfStyle w:val="000000000000" w:firstRow="0" w:lastRow="0" w:firstColumn="0" w:lastColumn="0" w:oddVBand="0" w:evenVBand="0" w:oddHBand="0" w:evenHBand="0" w:firstRowFirstColumn="0" w:firstRowLastColumn="0" w:lastRowFirstColumn="0" w:lastRowLastColumn="0"/>
+              <w:rPr>
+                <w:sz w:val="18"/>
+                <w:szCs w:val="18"/>
+              </w:rPr>
+            </w:pPr>
+            <w:r>
+              <w:rPr>
+                <w:sz w:val="18"/>
+                <w:szCs w:val="18"/>
+              </w:rPr>
+              <w:t>FAIL:SETTINGS</w:t>
+            </w:r>
+          </w:p>
+        </w:tc>
+        <w:tc>
+          <w:tcPr>
+            <w:tcW w:w="2834" w:type="dxa"/>
+            <w:noWrap/>
+            <w:hideMark/>
+          </w:tcPr>
+          <w:p>
+            <w:pPr>
+              <w:cnfStyle w:val="000000000000" w:firstRow="0" w:lastRow="0" w:firstColumn="0" w:lastColumn="0" w:oddVBand="0" w:evenVBand="0" w:oddHBand="0" w:evenHBand="0" w:firstRowFirstColumn="0" w:firstRowLastColumn="0" w:lastRowFirstColumn="0" w:lastRowLastColumn="0"/>
+              <w:rPr>
+                <w:sz w:val="18"/>
+                <w:szCs w:val="18"/>
+              </w:rPr>
+            </w:pPr>
+            <w:r>
+              <w:rPr>
+                <w:sz w:val="18"/>
+                <w:szCs w:val="18"/>
+              </w:rPr>
+              <w:t>Set Button mapping ( Example: MP,1:012345)</w:t>
+            </w:r>
+          </w:p>
+        </w:tc>
+      </w:tr>
+      <w:tr>
+        <w:trPr>
+          <w:cnfStyle w:val="000000100000" w:firstRow="0" w:lastRow="0" w:firstColumn="0" w:lastColumn="0" w:oddVBand="0" w:evenVBand="0" w:oddHBand="1" w:evenHBand="0" w:firstRowFirstColumn="0" w:firstRowLastColumn="0" w:lastRowFirstColumn="0" w:lastRowLastColumn="0"/>
+          <w:trHeight w:val="288"/>
+        </w:trPr>
+        <w:tc>
+          <w:tcPr>
+            <w:cnfStyle w:val="001000000000" w:firstRow="0" w:lastRow="0" w:firstColumn="1" w:lastColumn="0" w:oddVBand="0" w:evenVBand="0" w:oddHBand="0" w:evenHBand="0" w:firstRowFirstColumn="0" w:firstRowLastColumn="0" w:lastRowFirstColumn="0" w:lastRowLastColumn="0"/>
+            <w:tcW w:w="1160" w:type="dxa"/>
+            <w:noWrap/>
+            <w:hideMark/>
+          </w:tcPr>
+          <w:p>
+            <w:pPr>
+              <w:rPr>
+                <w:sz w:val="18"/>
+                <w:szCs w:val="18"/>
+              </w:rPr>
+            </w:pPr>
+            <w:r>
+              <w:rPr>
+                <w:sz w:val="18"/>
+                <w:szCs w:val="18"/>
+              </w:rPr>
               <w:t>FR,0:0</w:t>
             </w:r>
           </w:p>
@@ -4044,7 +4231,7 @@
           </w:tcPr>
           <w:p>
             <w:pPr>
-              <w:cnfStyle w:val="000000000000" w:firstRow="0" w:lastRow="0" w:firstColumn="0" w:lastColumn="0" w:oddVBand="0" w:evenVBand="0" w:oddHBand="0" w:evenHBand="0" w:firstRowFirstColumn="0" w:firstRowLastColumn="0" w:lastRowFirstColumn="0" w:lastRowLastColumn="0"/>
+              <w:cnfStyle w:val="000000100000" w:firstRow="0" w:lastRow="0" w:firstColumn="0" w:lastColumn="0" w:oddVBand="0" w:evenVBand="0" w:oddHBand="1" w:evenHBand="0" w:firstRowFirstColumn="0" w:firstRowLastColumn="0" w:lastRowFirstColumn="0" w:lastRowLastColumn="0"/>
               <w:rPr>
                 <w:sz w:val="18"/>
                 <w:szCs w:val="18"/>
@@ -4067,7 +4254,7 @@
           </w:tcPr>
           <w:p>
             <w:pPr>
-              <w:cnfStyle w:val="000000000000" w:firstRow="0" w:lastRow="0" w:firstColumn="0" w:lastColumn="0" w:oddVBand="0" w:evenVBand="0" w:oddHBand="0" w:evenHBand="0" w:firstRowFirstColumn="0" w:firstRowLastColumn="0" w:lastRowFirstColumn="0" w:lastRowLastColumn="0"/>
+              <w:cnfStyle w:val="000000100000" w:firstRow="0" w:lastRow="0" w:firstColumn="0" w:lastColumn="0" w:oddVBand="0" w:evenVBand="0" w:oddHBand="1" w:evenHBand="0" w:firstRowFirstColumn="0" w:firstRowLastColumn="0" w:lastRowFirstColumn="0" w:lastRowLastColumn="0"/>
               <w:rPr>
                 <w:sz w:val="18"/>
                 <w:szCs w:val="18"/>
@@ -4090,7 +4277,7 @@
           </w:tcPr>
           <w:p>
             <w:pPr>
-              <w:cnfStyle w:val="000000000000" w:firstRow="0" w:lastRow="0" w:firstColumn="0" w:lastColumn="0" w:oddVBand="0" w:evenVBand="0" w:oddHBand="0" w:evenHBand="0" w:firstRowFirstColumn="0" w:firstRowLastColumn="0" w:lastRowFirstColumn="0" w:lastRowLastColumn="0"/>
+              <w:cnfStyle w:val="000000100000" w:firstRow="0" w:lastRow="0" w:firstColumn="0" w:lastColumn="0" w:oddVBand="0" w:evenVBand="0" w:oddHBand="1" w:evenHBand="0" w:firstRowFirstColumn="0" w:firstRowLastColumn="0" w:lastRowFirstColumn="0" w:lastRowLastColumn="0"/>
               <w:rPr>
                 <w:sz w:val="18"/>
                 <w:szCs w:val="18"/>
@@ -4127,7 +4314,6 @@
           <w:bCs/>
           <w:color w:val="FF0000"/>
         </w:rPr>
-        <w:lastRenderedPageBreak/>
         <w:t xml:space="preserve">Action </w:t>
       </w:r>
       <w:r>
@@ -4459,10 +4645,7 @@
               <w:jc w:val="center"/>
             </w:pPr>
             <w:r>
-              <w:t xml:space="preserve">Physical </w:t>
-            </w:r>
-            <w:r>
-              <w:t xml:space="preserve">Action </w:t>
+              <w:t xml:space="preserve">Physical Action </w:t>
             </w:r>
           </w:p>
         </w:tc>
@@ -4481,10 +4664,7 @@
             </w:r>
             <w:proofErr w:type="spellEnd"/>
             <w:r>
-              <w:t xml:space="preserve"> Mouse </w:t>
-            </w:r>
-            <w:r>
-              <w:t>Action</w:t>
+              <w:t xml:space="preserve"> Mouse Action</w:t>
             </w:r>
           </w:p>
         </w:tc>
@@ -4688,10 +4868,7 @@
               <w:cnfStyle w:val="000000000000" w:firstRow="0" w:lastRow="0" w:firstColumn="0" w:lastColumn="0" w:oddVBand="0" w:evenVBand="0" w:oddHBand="0" w:evenHBand="0" w:firstRowFirstColumn="0" w:firstRowLastColumn="0" w:lastRowFirstColumn="0" w:lastRowLastColumn="0"/>
             </w:pPr>
             <w:r>
-              <w:t xml:space="preserve">4: </w:t>
-            </w:r>
-            <w:r>
-              <w:t>M</w:t>
+              <w:t>4: M</w:t>
             </w:r>
             <w:r>
               <w:t xml:space="preserve">iddle </w:t>

</xml_diff>